<commit_message>
assignments week06 and week 07 done
</commit_message>
<xml_diff>
--- a/W06 Assignment Team Project - Diogo Rangel Dos Santos.docx
+++ b/W06 Assignment Team Project - Diogo Rangel Dos Santos.docx
@@ -33,7 +33,7 @@
           <w:szCs w:val="28"/>
           <w:lang w:val="en-US"/>
         </w:rPr>
-        <w:t>4</w:t>
+        <w:t>6</w:t>
       </w:r>
       <w:r>
         <w:rPr>
@@ -85,7 +85,31 @@
           <w:szCs w:val="28"/>
           <w:lang w:val="en-US"/>
         </w:rPr>
-        <w:t xml:space="preserve">Link project : </w:t>
+        <w:t xml:space="preserve">Link </w:t>
+      </w:r>
+      <w:proofErr w:type="gramStart"/>
+      <w:r>
+        <w:rPr>
+          <w:rFonts w:cstheme="minorHAnsi"/>
+          <w:b/>
+          <w:bCs/>
+          <w:sz w:val="28"/>
+          <w:szCs w:val="28"/>
+          <w:lang w:val="en-US"/>
+        </w:rPr>
+        <w:t>project :</w:t>
+      </w:r>
+      <w:proofErr w:type="gramEnd"/>
+      <w:r>
+        <w:rPr>
+          <w:rFonts w:cstheme="minorHAnsi"/>
+          <w:b/>
+          <w:bCs/>
+          <w:sz w:val="28"/>
+          <w:szCs w:val="28"/>
+          <w:lang w:val="en-US"/>
+        </w:rPr>
+        <w:t xml:space="preserve"> </w:t>
       </w:r>
       <w:hyperlink r:id="rId5" w:history="1">
         <w:r>
@@ -112,7 +136,21 @@
         <w:rPr>
           <w:lang w:val="en-US"/>
         </w:rPr>
-        <w:t xml:space="preserve">Link Repository : </w:t>
+        <w:t xml:space="preserve">Link </w:t>
+      </w:r>
+      <w:proofErr w:type="gramStart"/>
+      <w:r>
+        <w:rPr>
+          <w:lang w:val="en-US"/>
+        </w:rPr>
+        <w:t>Repository :</w:t>
+      </w:r>
+      <w:proofErr w:type="gramEnd"/>
+      <w:r>
+        <w:rPr>
+          <w:lang w:val="en-US"/>
+        </w:rPr>
+        <w:t xml:space="preserve"> </w:t>
       </w:r>
       <w:hyperlink r:id="rId6" w:history="1">
         <w:r>
@@ -134,7 +172,21 @@
         <w:rPr>
           <w:lang w:val="en-US"/>
         </w:rPr>
-        <w:t xml:space="preserve">Live project : </w:t>
+        <w:t xml:space="preserve">Live </w:t>
+      </w:r>
+      <w:proofErr w:type="gramStart"/>
+      <w:r>
+        <w:rPr>
+          <w:lang w:val="en-US"/>
+        </w:rPr>
+        <w:t>project :</w:t>
+      </w:r>
+      <w:proofErr w:type="gramEnd"/>
+      <w:r>
+        <w:rPr>
+          <w:lang w:val="en-US"/>
+        </w:rPr>
+        <w:t xml:space="preserve"> </w:t>
       </w:r>
       <w:hyperlink r:id="rId7" w:history="1">
         <w:r>
@@ -431,6 +483,7 @@
       <w:r>
         <w:rPr>
           <w:rFonts w:cstheme="minorHAnsi"/>
+          <w:noProof/>
           <w:sz w:val="24"/>
           <w:szCs w:val="24"/>
           <w:lang w:val="en-US"/>
@@ -1719,6 +1772,7 @@
   <w:style w:type="character" w:default="1" w:styleId="Fontepargpadro">
     <w:name w:val="Default Paragraph Font"/>
     <w:uiPriority w:val="1"/>
+    <w:semiHidden/>
     <w:unhideWhenUsed/>
   </w:style>
   <w:style w:type="table" w:default="1" w:styleId="Tabelanormal">

</xml_diff>